<commit_message>
Spacing and format adjustments done
</commit_message>
<xml_diff>
--- a/resume_filled_education.docx
+++ b/resume_filled_education.docx
@@ -265,43 +265,75 @@
         </w:rPr>
       </w:pPr>
       <w:r>
+        <w:rPr>
+          <w:sz w:val="20"/>
+        </w:rPr>
         <w:t>• Programming languages: Java, Python, JavaScript, C, C++, HTML, CSS, React, Node.JS, Express.JS, SQL</w:t>
       </w:r>
     </w:p>
     <w:p>
       <w:pPr>
         <w:pStyle w:val="ListParagraph"/>
+        <w:spacing w:line="240" w:lineRule="auto" w:before="60" w:after="0"/>
         <w:ind w:left="360" w:hanging="216"/>
       </w:pPr>
       <w:r>
+        <w:rPr>
+          <w:sz w:val="20"/>
+        </w:rPr>
         <w:t>• Software tools: VS Code, Git, Github, Gitlab, Unity, Unreal Engine</w:t>
       </w:r>
     </w:p>
     <w:p>
       <w:pPr>
         <w:pStyle w:val="ListParagraph"/>
+        <w:spacing w:line="240" w:lineRule="auto" w:before="60" w:after="0"/>
         <w:ind w:left="360" w:hanging="216"/>
       </w:pPr>
       <w:r>
-        <w:t>• Cloud and AI Tools: AWS, Azure, Google Cloud Platform, TensorFlow, and PyTorch</w:t>
+        <w:rPr>
+          <w:sz w:val="20"/>
+        </w:rPr>
+        <w:t>• Cloud and Data Management: AWS, Azure, GCP basics</w:t>
       </w:r>
     </w:p>
     <w:p>
       <w:pPr>
         <w:pStyle w:val="ListParagraph"/>
+        <w:spacing w:line="240" w:lineRule="auto" w:before="60" w:after="0"/>
         <w:ind w:left="360" w:hanging="216"/>
       </w:pPr>
       <w:r>
-        <w:t>• Cybersecurity: Google Cybersecurity Professional Certificate, regularly participate in CTF challenges</w:t>
+        <w:rPr>
+          <w:sz w:val="20"/>
+        </w:rPr>
+        <w:t>• AI/ML: Familiar with basic AI/ML concepts and integration</w:t>
       </w:r>
     </w:p>
     <w:p>
       <w:pPr>
         <w:pStyle w:val="ListParagraph"/>
+        <w:spacing w:line="240" w:lineRule="auto" w:before="60" w:after="0"/>
         <w:ind w:left="360" w:hanging="216"/>
       </w:pPr>
       <w:r>
-        <w:t>• Professional Skills: Adaptability, Communication, Detail-oriented, Leadership, and Time Management</w:t>
+        <w:rPr>
+          <w:sz w:val="20"/>
+        </w:rPr>
+        <w:t>• Algorithm and Data Structures: Experienced with university-level study</w:t>
+      </w:r>
+    </w:p>
+    <w:p>
+      <w:pPr>
+        <w:pStyle w:val="ListParagraph"/>
+        <w:spacing w:line="240" w:lineRule="auto" w:before="60" w:after="0"/>
+        <w:ind w:left="360" w:hanging="216"/>
+      </w:pPr>
+      <w:r>
+        <w:rPr>
+          <w:sz w:val="20"/>
+        </w:rPr>
+        <w:t>• Professional Skills: Adaptable, Excellent communication, Detail-oriented, Leadership, Time Management</w:t>
       </w:r>
     </w:p>
     <w:p>
@@ -430,18 +462,26 @@
       <w:r>
         <w:rPr>
           <w:b/>
+          <w:sz w:val="20"/>
         </w:rPr>
         <w:t>Bachelor of Computer Science</w:t>
       </w:r>
       <w:r>
+        <w:rPr>
+          <w:sz w:val="20"/>
+        </w:rPr>
         <w:tab/>
         <w:t>Sep 2022 – Apr 2026 [Expected]</w:t>
       </w:r>
     </w:p>
     <w:p>
+      <w:pPr>
+        <w:spacing w:line="240" w:lineRule="auto" w:before="60" w:after="0"/>
+      </w:pPr>
       <w:r>
         <w:rPr>
           <w:i/>
+          <w:sz w:val="20"/>
         </w:rPr>
         <w:t>University of Calgary – Calgary, Alberta</w:t>
       </w:r>
@@ -572,52 +612,64 @@
       <w:r>
         <w:rPr>
           <w:b/>
-        </w:rPr>
-        <w:t>❖ Undergraduate Research Assistant</w:t>
-      </w:r>
-      <w:r>
+          <w:sz w:val="20"/>
+        </w:rPr>
+        <w:t>❖ Undergraduate Research Assistant (Node, React, JS)</w:t>
+      </w:r>
+      <w:r>
+        <w:rPr>
+          <w:sz w:val="20"/>
+        </w:rPr>
         <w:tab/>
         <w:t>May 2024 – Sep 2024</w:t>
       </w:r>
     </w:p>
     <w:p>
+      <w:pPr>
+        <w:spacing w:line="240" w:lineRule="auto" w:before="60" w:after="0"/>
+      </w:pPr>
       <w:r>
         <w:rPr>
           <w:i/>
+          <w:sz w:val="20"/>
         </w:rPr>
         <w:t>University of Calgary, Calgary, AB</w:t>
       </w:r>
     </w:p>
     <w:p>
       <w:pPr>
+        <w:spacing w:line="240" w:lineRule="auto" w:before="60" w:after="0"/>
         <w:ind w:left="360" w:hanging="216"/>
       </w:pPr>
       <w:r>
-        <w:t>• Developed automated data analysis workflows using Node.js and React, accelerating data extraction by 30%</w:t>
-      </w:r>
-    </w:p>
-    <w:p>
-      <w:pPr>
+        <w:rPr>
+          <w:sz w:val="20"/>
+        </w:rPr>
+        <w:t>• Developed an automated workflow using Node and React for extracting detailed data insights in a timely manner.</w:t>
+      </w:r>
+    </w:p>
+    <w:p>
+      <w:pPr>
+        <w:spacing w:line="240" w:lineRule="auto" w:before="60" w:after="0"/>
         <w:ind w:left="360" w:hanging="216"/>
       </w:pPr>
       <w:r>
-        <w:t>• Integrated Cloud-based solutions to enhance information retrieval processes</w:t>
-      </w:r>
-    </w:p>
-    <w:p>
-      <w:pPr>
+        <w:rPr>
+          <w:sz w:val="20"/>
+        </w:rPr>
+        <w:t>• Collected and processed multi-modal data (videos, spoken recordings, biometric data) for research in information needs.</w:t>
+      </w:r>
+    </w:p>
+    <w:p>
+      <w:pPr>
+        <w:spacing w:line="240" w:lineRule="auto" w:before="60" w:after="0"/>
         <w:ind w:left="360" w:hanging="216"/>
       </w:pPr>
       <w:r>
-        <w:t>• Analyzed dataset patterns to propose AI-driven data processing improvements</w:t>
-      </w:r>
-    </w:p>
-    <w:p>
-      <w:pPr>
-        <w:ind w:left="360" w:hanging="216"/>
-      </w:pPr>
-      <w:r>
-        <w:t>• Collaborated with cross-functional teams to refine tools with real-time feedback</w:t>
+        <w:rPr>
+          <w:sz w:val="20"/>
+        </w:rPr>
+        <w:t>• Adapted quickly to new tools and technologies to enhance research data analysis processes, showcasing adaptability.</w:t>
       </w:r>
     </w:p>
     <w:p>
@@ -625,113 +677,69 @@
         <w:tabs>
           <w:tab w:pos="9360" w:val="right"/>
         </w:tabs>
+        <w:spacing w:line="240" w:lineRule="auto" w:before="60" w:after="0"/>
       </w:pPr>
       <w:r>
         <w:rPr>
           <w:b/>
-        </w:rPr>
-        <w:t>❖ Self-Checkout Machine Software Developer</w:t>
-      </w:r>
-      <w:r>
+          <w:sz w:val="20"/>
+        </w:rPr>
+        <w:t>❖ Executive Team Member</w:t>
+      </w:r>
+      <w:r>
+        <w:rPr>
+          <w:sz w:val="20"/>
+        </w:rPr>
         <w:tab/>
-        <w:t>Sep 2023 – Dec 2023</w:t>
-      </w:r>
-    </w:p>
-    <w:p>
+        <w:t>Dec 2021 - Apr 2022</w:t>
+      </w:r>
+    </w:p>
+    <w:p>
+      <w:pPr>
+        <w:spacing w:line="240" w:lineRule="auto" w:before="60" w:after="0"/>
+      </w:pPr>
       <w:r>
         <w:rPr>
           <w:i/>
-        </w:rPr>
-        <w:t>Academic Project, University of Calgary</w:t>
-      </w:r>
-    </w:p>
-    <w:p>
-      <w:pPr>
+          <w:sz w:val="20"/>
+        </w:rPr>
+        <w:t>Model United Nations (MUN) at Dar Jana International School</w:t>
+      </w:r>
+    </w:p>
+    <w:p>
+      <w:pPr>
+        <w:spacing w:line="240" w:lineRule="auto" w:before="60" w:after="0"/>
         <w:ind w:left="360" w:hanging="216"/>
       </w:pPr>
       <w:r>
-        <w:t>• Led a team of 20 in designing and developing Java software for self-checkout systems</w:t>
-      </w:r>
-    </w:p>
-    <w:p>
-      <w:pPr>
+        <w:rPr>
+          <w:sz w:val="20"/>
+        </w:rPr>
+        <w:t>• Organized and prepared event documents, ensuring seamless execution of MUN conferences.</w:t>
+      </w:r>
+    </w:p>
+    <w:p>
+      <w:pPr>
+        <w:spacing w:line="240" w:lineRule="auto" w:before="60" w:after="0"/>
         <w:ind w:left="360" w:hanging="216"/>
       </w:pPr>
       <w:r>
-        <w:t>• Analyzed user interaction to optimize design for maximum transaction throughput</w:t>
-      </w:r>
-    </w:p>
-    <w:p>
-      <w:pPr>
+        <w:rPr>
+          <w:sz w:val="20"/>
+        </w:rPr>
+        <w:t>• Managed participant engagement and facilitated communication, enhancing collaborative problem-solving skills.</w:t>
+      </w:r>
+    </w:p>
+    <w:p>
+      <w:pPr>
+        <w:spacing w:line="240" w:lineRule="auto" w:before="60" w:after="0"/>
         <w:ind w:left="360" w:hanging="216"/>
       </w:pPr>
       <w:r>
-        <w:t>• Applied data-driven feedback in interface design to enhance user experience</w:t>
-      </w:r>
-    </w:p>
-    <w:p>
-      <w:pPr>
-        <w:ind w:left="360" w:hanging="216"/>
-      </w:pPr>
-      <w:r>
-        <w:t>• Built solutions aligned with security protocols to protect transaction data</w:t>
-      </w:r>
-    </w:p>
-    <w:p>
-      <w:pPr>
-        <w:tabs>
-          <w:tab w:pos="9360" w:val="right"/>
-        </w:tabs>
-      </w:pPr>
-      <w:r>
-        <w:rPr>
-          <w:b/>
-        </w:rPr>
-        <w:t>❖ Full-stack Financial Assistant - Hackathon Project</w:t>
-      </w:r>
-      <w:r>
-        <w:tab/>
-        <w:t>Feb 2024</w:t>
-      </w:r>
-    </w:p>
-    <w:p>
-      <w:r>
-        <w:rPr>
-          <w:i/>
-        </w:rPr>
-        <w:t>Hackathon Event</w:t>
-      </w:r>
-    </w:p>
-    <w:p>
-      <w:pPr>
-        <w:ind w:left="360" w:hanging="216"/>
-      </w:pPr>
-      <w:r>
-        <w:t>• Led a team of 4 to create a full-stack prompt-based financial assistant using Node.js and React</w:t>
-      </w:r>
-    </w:p>
-    <w:p>
-      <w:pPr>
-        <w:ind w:left="360" w:hanging="216"/>
-      </w:pPr>
-      <w:r>
-        <w:t>• Utilized ChatGPT’s API for real-time financial insights and assistance</w:t>
-      </w:r>
-    </w:p>
-    <w:p>
-      <w:pPr>
-        <w:ind w:left="360" w:hanging="216"/>
-      </w:pPr>
-      <w:r>
-        <w:t>• Coordinated development in a 24-hour hackathon, ensuring robust deployment</w:t>
-      </w:r>
-    </w:p>
-    <w:p>
-      <w:pPr>
-        <w:ind w:left="360" w:hanging="216"/>
-      </w:pPr>
-      <w:r>
-        <w:t>• Analyzed feedback to iterate and enhance user interaction in real-time</w:t>
+        <w:rPr>
+          <w:sz w:val="20"/>
+        </w:rPr>
+        <w:t>• Demonstrated leadership by acting as a spokesman, guiding event procedures effectively.</w:t>
       </w:r>
     </w:p>
     <w:p>
@@ -860,52 +868,204 @@
       <w:r>
         <w:rPr>
           <w:b/>
-        </w:rPr>
-        <w:t>❖ Educational Assessment Web App</w:t>
-      </w:r>
-      <w:r>
+          <w:sz w:val="20"/>
+        </w:rPr>
+        <w:t>❖ Self-Checkout Machine Software (Java)</w:t>
+      </w:r>
+      <w:r>
+        <w:rPr>
+          <w:sz w:val="20"/>
+        </w:rPr>
+        <w:tab/>
+        <w:t>Sep 2023 – Dec 2023</w:t>
+      </w:r>
+    </w:p>
+    <w:p>
+      <w:pPr>
+        <w:spacing w:line="240" w:lineRule="auto" w:before="60" w:after="0"/>
+      </w:pPr>
+      <w:r>
+        <w:rPr>
+          <w:i/>
+          <w:sz w:val="20"/>
+        </w:rPr>
+        <w:t>Java</w:t>
+      </w:r>
+    </w:p>
+    <w:p>
+      <w:pPr>
+        <w:spacing w:line="240" w:lineRule="auto" w:before="60" w:after="0"/>
+        <w:ind w:left="360" w:hanging="216"/>
+      </w:pPr>
+      <w:r>
+        <w:rPr>
+          <w:sz w:val="20"/>
+        </w:rPr>
+        <w:t>• Collaborated with a team of 20 to design and develop user-friendly software for self-checkout systems.</w:t>
+      </w:r>
+    </w:p>
+    <w:p>
+      <w:pPr>
+        <w:spacing w:line="240" w:lineRule="auto" w:before="60" w:after="0"/>
+        <w:ind w:left="360" w:hanging="216"/>
+      </w:pPr>
+      <w:r>
+        <w:rPr>
+          <w:sz w:val="20"/>
+        </w:rPr>
+        <w:t>• Focused on efficient transaction handling and integrated real-world use case functionalities.</w:t>
+      </w:r>
+    </w:p>
+    <w:p>
+      <w:pPr>
+        <w:spacing w:line="240" w:lineRule="auto" w:before="60" w:after="0"/>
+        <w:ind w:left="360" w:hanging="216"/>
+      </w:pPr>
+      <w:r>
+        <w:rPr>
+          <w:sz w:val="20"/>
+        </w:rPr>
+        <w:t>• Contributed to interface design improvements that enhanced customer experience.</w:t>
+      </w:r>
+    </w:p>
+    <w:p>
+      <w:pPr>
+        <w:tabs>
+          <w:tab w:pos="9360" w:val="right"/>
+        </w:tabs>
+        <w:spacing w:line="240" w:lineRule="auto" w:before="60" w:after="0"/>
+      </w:pPr>
+      <w:r>
+        <w:rPr>
+          <w:b/>
+          <w:sz w:val="20"/>
+        </w:rPr>
+        <w:t>❖ Educational Assessment Web App (JS, CSS, HTML)</w:t>
+      </w:r>
+      <w:r>
+        <w:rPr>
+          <w:sz w:val="20"/>
+        </w:rPr>
         <w:tab/>
         <w:t>Jan 2024 – Apr 2024</w:t>
       </w:r>
     </w:p>
     <w:p>
+      <w:pPr>
+        <w:spacing w:line="240" w:lineRule="auto" w:before="60" w:after="0"/>
+      </w:pPr>
       <w:r>
         <w:rPr>
           <w:i/>
+          <w:sz w:val="20"/>
         </w:rPr>
         <w:t>JavaScript, CSS, HTML</w:t>
       </w:r>
     </w:p>
     <w:p>
       <w:pPr>
+        <w:spacing w:line="240" w:lineRule="auto" w:before="60" w:after="0"/>
         <w:ind w:left="360" w:hanging="216"/>
       </w:pPr>
       <w:r>
-        <w:t>• Collaborated with a team of 5 to design a web application for dynamic assessments.</w:t>
-      </w:r>
-    </w:p>
-    <w:p>
-      <w:pPr>
+        <w:rPr>
+          <w:sz w:val="20"/>
+        </w:rPr>
+        <w:t>• Developed a dynamic web application with a team of 5 for creating educational assessments with real-time feedback.</w:t>
+      </w:r>
+    </w:p>
+    <w:p>
+      <w:pPr>
+        <w:spacing w:line="240" w:lineRule="auto" w:before="60" w:after="0"/>
         <w:ind w:left="360" w:hanging="216"/>
       </w:pPr>
       <w:r>
-        <w:t>• Implemented real-time question randomization and grading functionalities.</w:t>
-      </w:r>
-    </w:p>
-    <w:p>
-      <w:pPr>
+        <w:rPr>
+          <w:sz w:val="20"/>
+        </w:rPr>
+        <w:t>• Implemented features to randomly generate questions and provide immediate grading.</w:t>
+      </w:r>
+    </w:p>
+    <w:p>
+      <w:pPr>
+        <w:spacing w:line="240" w:lineRule="auto" w:before="60" w:after="0"/>
         <w:ind w:left="360" w:hanging="216"/>
       </w:pPr>
       <w:r>
-        <w:t>• Ensured a responsive and user-friendly interface was maintained across devices.</w:t>
-      </w:r>
-    </w:p>
-    <w:p>
-      <w:pPr>
+        <w:rPr>
+          <w:sz w:val="20"/>
+        </w:rPr>
+        <w:t>• Prioritized user-friendly navigation and engaging test experiences.</w:t>
+      </w:r>
+    </w:p>
+    <w:p>
+      <w:pPr>
+        <w:tabs>
+          <w:tab w:pos="9360" w:val="right"/>
+        </w:tabs>
+        <w:spacing w:line="240" w:lineRule="auto" w:before="60" w:after="0"/>
+      </w:pPr>
+      <w:r>
+        <w:rPr>
+          <w:b/>
+          <w:sz w:val="20"/>
+        </w:rPr>
+        <w:t>❖ Full-stack Financial Assistant | Hackathon Project</w:t>
+      </w:r>
+      <w:r>
+        <w:rPr>
+          <w:sz w:val="20"/>
+        </w:rPr>
+        <w:tab/>
+        <w:t>Feb 2024</w:t>
+      </w:r>
+    </w:p>
+    <w:p>
+      <w:pPr>
+        <w:spacing w:line="240" w:lineRule="auto" w:before="60" w:after="0"/>
+      </w:pPr>
+      <w:r>
+        <w:rPr>
+          <w:i/>
+          <w:sz w:val="20"/>
+        </w:rPr>
+        <w:t>Node, React, JS</w:t>
+      </w:r>
+    </w:p>
+    <w:p>
+      <w:pPr>
+        <w:spacing w:line="240" w:lineRule="auto" w:before="60" w:after="0"/>
         <w:ind w:left="360" w:hanging="216"/>
       </w:pPr>
       <w:r>
-        <w:t>• Analyzed user feedback to refine UI/UX for effective navigation.</w:t>
+        <w:rPr>
+          <w:sz w:val="20"/>
+        </w:rPr>
+        <w:t>• Led a team to develop a full-stack AI-based financial assistant using ChatGPT’s API for real-time insights.</w:t>
+      </w:r>
+    </w:p>
+    <w:p>
+      <w:pPr>
+        <w:spacing w:line="240" w:lineRule="auto" w:before="60" w:after="0"/>
+        <w:ind w:left="360" w:hanging="216"/>
+      </w:pPr>
+      <w:r>
+        <w:rPr>
+          <w:sz w:val="20"/>
+        </w:rPr>
+        <w:t>• Coordinated seamless deployment within a 24-hour hackathon timeframe.</w:t>
+      </w:r>
+    </w:p>
+    <w:p>
+      <w:pPr>
+        <w:spacing w:line="240" w:lineRule="auto" w:before="60" w:after="0"/>
+        <w:ind w:left="360" w:hanging="216"/>
+      </w:pPr>
+      <w:r>
+        <w:rPr>
+          <w:sz w:val="20"/>
+        </w:rPr>
+        <w:t>• Demonstrated strong team collaboration and project management under time constraints.</w:t>
       </w:r>
     </w:p>
     <w:p/>

</xml_diff>

<commit_message>
File created renamed, input.exe popup, and changed mock resume.
</commit_message>
<xml_diff>
--- a/resume_filled_education.docx
+++ b/resume_filled_education.docx
@@ -178,7 +178,7 @@
         <mc:AlternateContent>
           <mc:Choice Requires="wps">
             <w:drawing>
-              <wp:anchor distT="0" distB="0" distL="114300" distR="114300" simplePos="0" relativeHeight="251659264" behindDoc="0" locked="0" layoutInCell="1" allowOverlap="1" wp14:anchorId="5BC705C8" wp14:editId="7D35AA29">
+              <wp:anchor distT="0" distB="0" distL="114300" distR="114300" simplePos="0" relativeHeight="251659264" behindDoc="0" locked="0" layoutInCell="1" allowOverlap="1" wp14:anchorId="4F6EBAF1" wp14:editId="6606899D">
                 <wp:simplePos x="0" y="0"/>
                 <wp:positionH relativeFrom="column">
                   <wp:posOffset>571500</wp:posOffset>
@@ -268,72 +268,72 @@
         <w:rPr>
           <w:sz w:val="20"/>
         </w:rPr>
-        <w:t>• Programming languages: Java, Python, JavaScript, C, C++, HTML, CSS, React, Node.JS, Express.JS, SQL</w:t>
+        <w:t>• Cloud computing and AI integration</w:t>
       </w:r>
     </w:p>
     <w:p>
       <w:pPr>
         <w:pStyle w:val="ListParagraph"/>
-        <w:spacing w:line="240" w:lineRule="auto" w:before="60" w:after="0"/>
+        <w:spacing w:before="60" w:after="0" w:line="240" w:lineRule="auto"/>
         <w:ind w:left="360" w:hanging="216"/>
       </w:pPr>
       <w:r>
         <w:rPr>
           <w:sz w:val="20"/>
         </w:rPr>
-        <w:t>• Software tools: VS Code, Git, Github, Gitlab, Unity, Unreal Engine</w:t>
+        <w:t>• Data-driven decision making</w:t>
       </w:r>
     </w:p>
     <w:p>
       <w:pPr>
         <w:pStyle w:val="ListParagraph"/>
-        <w:spacing w:line="240" w:lineRule="auto" w:before="60" w:after="0"/>
+        <w:spacing w:before="60" w:after="0" w:line="240" w:lineRule="auto"/>
         <w:ind w:left="360" w:hanging="216"/>
       </w:pPr>
       <w:r>
         <w:rPr>
           <w:sz w:val="20"/>
         </w:rPr>
-        <w:t>• Cloud and Data Management: AWS, Azure, GCP basics</w:t>
+        <w:t>• Cross-functional team collaboration</w:t>
       </w:r>
     </w:p>
     <w:p>
       <w:pPr>
         <w:pStyle w:val="ListParagraph"/>
-        <w:spacing w:line="240" w:lineRule="auto" w:before="60" w:after="0"/>
+        <w:spacing w:before="60" w:after="0" w:line="240" w:lineRule="auto"/>
         <w:ind w:left="360" w:hanging="216"/>
       </w:pPr>
       <w:r>
         <w:rPr>
           <w:sz w:val="20"/>
         </w:rPr>
-        <w:t>• AI/ML: Familiar with basic AI/ML concepts and integration</w:t>
+        <w:t>• Adapting to new technologies and tools</w:t>
       </w:r>
     </w:p>
     <w:p>
       <w:pPr>
         <w:pStyle w:val="ListParagraph"/>
-        <w:spacing w:line="240" w:lineRule="auto" w:before="60" w:after="0"/>
+        <w:spacing w:before="60" w:after="0" w:line="240" w:lineRule="auto"/>
         <w:ind w:left="360" w:hanging="216"/>
       </w:pPr>
       <w:r>
         <w:rPr>
           <w:sz w:val="20"/>
         </w:rPr>
-        <w:t>• Algorithm and Data Structures: Experienced with university-level study</w:t>
+        <w:t>• Detail-oriented analysis and problem solving</w:t>
       </w:r>
     </w:p>
     <w:p>
       <w:pPr>
         <w:pStyle w:val="ListParagraph"/>
-        <w:spacing w:line="240" w:lineRule="auto" w:before="60" w:after="0"/>
+        <w:spacing w:before="60" w:after="0" w:line="240" w:lineRule="auto"/>
         <w:ind w:left="360" w:hanging="216"/>
       </w:pPr>
       <w:r>
         <w:rPr>
           <w:sz w:val="20"/>
         </w:rPr>
-        <w:t>• Professional Skills: Adaptable, Excellent communication, Detail-oriented, Leadership, Time Management</w:t>
+        <w:t>• Strong communication and interpersonal skills</w:t>
       </w:r>
     </w:p>
     <w:p>
@@ -369,7 +369,7 @@
         <mc:AlternateContent>
           <mc:Choice Requires="wps">
             <w:drawing>
-              <wp:anchor distT="0" distB="0" distL="114300" distR="114300" simplePos="0" relativeHeight="251662336" behindDoc="0" locked="0" layoutInCell="1" allowOverlap="1" wp14:anchorId="0ECDE54D" wp14:editId="0BE27EF0">
+              <wp:anchor distT="0" distB="0" distL="114300" distR="114300" simplePos="0" relativeHeight="251662336" behindDoc="0" locked="0" layoutInCell="1" allowOverlap="1" wp14:anchorId="23DA329D" wp14:editId="04D47E11">
                 <wp:simplePos x="0" y="0"/>
                 <wp:positionH relativeFrom="column">
                   <wp:posOffset>937260</wp:posOffset>
@@ -445,7 +445,7 @@
     <w:p>
       <w:pPr>
         <w:tabs>
-          <w:tab w:pos="9360" w:val="right"/>
+          <w:tab w:val="right" w:pos="9360"/>
         </w:tabs>
         <w:spacing w:before="60" w:after="0" w:line="240" w:lineRule="auto"/>
         <w:rPr>
@@ -476,7 +476,7 @@
     </w:p>
     <w:p>
       <w:pPr>
-        <w:spacing w:line="240" w:lineRule="auto" w:before="60" w:after="0"/>
+        <w:spacing w:before="60" w:after="0" w:line="240" w:lineRule="auto"/>
       </w:pPr>
       <w:r>
         <w:rPr>
@@ -484,6 +484,42 @@
           <w:sz w:val="20"/>
         </w:rPr>
         <w:t>University of Calgary – Calgary, Alberta</w:t>
+      </w:r>
+    </w:p>
+    <w:p>
+      <w:pPr>
+        <w:spacing w:before="60" w:after="0" w:line="240" w:lineRule="auto"/>
+        <w:ind w:left="360" w:hanging="216"/>
+      </w:pPr>
+      <w:r>
+        <w:rPr>
+          <w:sz w:val="20"/>
+        </w:rPr>
+        <w:t>• Certifications: CompTIA Security+ | Pursuing CompTIA Network+ | Google Cybersecurity Professional Certificate</w:t>
+      </w:r>
+    </w:p>
+    <w:p>
+      <w:pPr>
+        <w:spacing w:before="60" w:after="0" w:line="240" w:lineRule="auto"/>
+        <w:ind w:left="360" w:hanging="216"/>
+      </w:pPr>
+      <w:r>
+        <w:rPr>
+          <w:sz w:val="20"/>
+        </w:rPr>
+        <w:t>• Awards: PURE (Program for Undergraduate Research Experience) award, University of Calgary International Undergraduate Award</w:t>
+      </w:r>
+    </w:p>
+    <w:p>
+      <w:pPr>
+        <w:spacing w:before="60" w:after="0" w:line="240" w:lineRule="auto"/>
+        <w:ind w:left="360" w:hanging="216"/>
+      </w:pPr>
+      <w:r>
+        <w:rPr>
+          <w:sz w:val="20"/>
+        </w:rPr>
+        <w:t>• Relevant Courses: Operating Systems, Networking, Data Structures, Cybersecurity, Software Engineering, Cloud Computing</w:t>
       </w:r>
     </w:p>
     <w:p>
@@ -519,7 +555,7 @@
         <mc:AlternateContent>
           <mc:Choice Requires="wps">
             <w:drawing>
-              <wp:anchor distT="0" distB="0" distL="114300" distR="114300" simplePos="0" relativeHeight="251660288" behindDoc="0" locked="0" layoutInCell="1" allowOverlap="1" wp14:anchorId="0B2C6700" wp14:editId="41782C1D">
+              <wp:anchor distT="0" distB="0" distL="114300" distR="114300" simplePos="0" relativeHeight="251660288" behindDoc="0" locked="0" layoutInCell="1" allowOverlap="1" wp14:anchorId="66F4FB29" wp14:editId="5F543B72">
                 <wp:simplePos x="0" y="0"/>
                 <wp:positionH relativeFrom="column">
                   <wp:posOffset>1028700</wp:posOffset>
@@ -595,7 +631,7 @@
     <w:p>
       <w:pPr>
         <w:tabs>
-          <w:tab w:pos="9360" w:val="right"/>
+          <w:tab w:val="right" w:pos="9360"/>
         </w:tabs>
         <w:spacing w:before="60" w:after="0" w:line="240" w:lineRule="auto"/>
         <w:rPr>
@@ -614,7 +650,7 @@
           <w:b/>
           <w:sz w:val="20"/>
         </w:rPr>
-        <w:t>❖ Undergraduate Research Assistant (Node, React, JS)</w:t>
+        <w:t>❖ Undergraduate Research Assistant</w:t>
       </w:r>
       <w:r>
         <w:rPr>
@@ -626,120 +662,120 @@
     </w:p>
     <w:p>
       <w:pPr>
-        <w:spacing w:line="240" w:lineRule="auto" w:before="60" w:after="0"/>
+        <w:spacing w:before="60" w:after="0" w:line="240" w:lineRule="auto"/>
       </w:pPr>
       <w:r>
         <w:rPr>
           <w:i/>
           <w:sz w:val="20"/>
         </w:rPr>
-        <w:t>University of Calgary, Calgary, AB</w:t>
-      </w:r>
-    </w:p>
-    <w:p>
-      <w:pPr>
-        <w:spacing w:line="240" w:lineRule="auto" w:before="60" w:after="0"/>
+        <w:t>University of Calgary – Calgary, AB</w:t>
+      </w:r>
+    </w:p>
+    <w:p>
+      <w:pPr>
+        <w:spacing w:before="60" w:after="0" w:line="240" w:lineRule="auto"/>
         <w:ind w:left="360" w:hanging="216"/>
       </w:pPr>
       <w:r>
         <w:rPr>
           <w:sz w:val="20"/>
         </w:rPr>
-        <w:t>• Developed an automated workflow using Node and React for extracting detailed data insights in a timely manner.</w:t>
-      </w:r>
-    </w:p>
-    <w:p>
-      <w:pPr>
-        <w:spacing w:line="240" w:lineRule="auto" w:before="60" w:after="0"/>
+        <w:t>• Developed automated workflows combining cutting-edge technologies like Node, React, and OpenAI's Whisper to enhance data processing efficiency.</w:t>
+      </w:r>
+    </w:p>
+    <w:p>
+      <w:pPr>
+        <w:spacing w:before="60" w:after="0" w:line="240" w:lineRule="auto"/>
         <w:ind w:left="360" w:hanging="216"/>
       </w:pPr>
       <w:r>
         <w:rPr>
           <w:sz w:val="20"/>
         </w:rPr>
-        <w:t>• Collected and processed multi-modal data (videos, spoken recordings, biometric data) for research in information needs.</w:t>
-      </w:r>
-    </w:p>
-    <w:p>
-      <w:pPr>
-        <w:spacing w:line="240" w:lineRule="auto" w:before="60" w:after="0"/>
+        <w:t>• Collaborated cross-functionally to create data visualizations for large datasets, honing skills in data-driven insights.</w:t>
+      </w:r>
+    </w:p>
+    <w:p>
+      <w:pPr>
+        <w:spacing w:before="60" w:after="0" w:line="240" w:lineRule="auto"/>
         <w:ind w:left="360" w:hanging="216"/>
       </w:pPr>
       <w:r>
         <w:rPr>
           <w:sz w:val="20"/>
         </w:rPr>
-        <w:t>• Adapted quickly to new tools and technologies to enhance research data analysis processes, showcasing adaptability.</w:t>
+        <w:t>• Demonstrated adaptability by mastering new technology stacks and applied problem-solving to automate data analysis workflows.</w:t>
       </w:r>
     </w:p>
     <w:p>
       <w:pPr>
         <w:tabs>
-          <w:tab w:pos="9360" w:val="right"/>
+          <w:tab w:val="right" w:pos="9360"/>
         </w:tabs>
-        <w:spacing w:line="240" w:lineRule="auto" w:before="60" w:after="0"/>
+        <w:spacing w:before="60" w:after="0" w:line="240" w:lineRule="auto"/>
       </w:pPr>
       <w:r>
         <w:rPr>
           <w:b/>
           <w:sz w:val="20"/>
         </w:rPr>
-        <w:t>❖ Executive Team Member</w:t>
+        <w:t>❖ Summer Intern – Sharpen Up Internship Program (Rotational)</w:t>
       </w:r>
       <w:r>
         <w:rPr>
           <w:sz w:val="20"/>
         </w:rPr>
         <w:tab/>
-        <w:t>Dec 2021 - Apr 2022</w:t>
-      </w:r>
-    </w:p>
-    <w:p>
-      <w:pPr>
-        <w:spacing w:line="240" w:lineRule="auto" w:before="60" w:after="0"/>
+        <w:t>Jun 2025 – Aug 2025</w:t>
+      </w:r>
+    </w:p>
+    <w:p>
+      <w:pPr>
+        <w:spacing w:before="60" w:after="0" w:line="240" w:lineRule="auto"/>
       </w:pPr>
       <w:r>
         <w:rPr>
           <w:i/>
           <w:sz w:val="20"/>
         </w:rPr>
-        <w:t>Model United Nations (MUN) at Dar Jana International School</w:t>
-      </w:r>
-    </w:p>
-    <w:p>
-      <w:pPr>
-        <w:spacing w:line="240" w:lineRule="auto" w:before="60" w:after="0"/>
+        <w:t>Viatris Egypt – Cairo, Egypt</w:t>
+      </w:r>
+    </w:p>
+    <w:p>
+      <w:pPr>
+        <w:spacing w:before="60" w:after="0" w:line="240" w:lineRule="auto"/>
         <w:ind w:left="360" w:hanging="216"/>
       </w:pPr>
       <w:r>
         <w:rPr>
           <w:sz w:val="20"/>
         </w:rPr>
-        <w:t>• Organized and prepared event documents, ensuring seamless execution of MUN conferences.</w:t>
-      </w:r>
-    </w:p>
-    <w:p>
-      <w:pPr>
-        <w:spacing w:line="240" w:lineRule="auto" w:before="60" w:after="0"/>
+        <w:t>• Gained a broad understanding of pharmaceutical operations by rotating across various departments, contributing to cross-functional initiatives.</w:t>
+      </w:r>
+    </w:p>
+    <w:p>
+      <w:pPr>
+        <w:spacing w:before="60" w:after="0" w:line="240" w:lineRule="auto"/>
         <w:ind w:left="360" w:hanging="216"/>
       </w:pPr>
       <w:r>
         <w:rPr>
           <w:sz w:val="20"/>
         </w:rPr>
-        <w:t>• Managed participant engagement and facilitated communication, enhancing collaborative problem-solving skills.</w:t>
-      </w:r>
-    </w:p>
-    <w:p>
-      <w:pPr>
-        <w:spacing w:line="240" w:lineRule="auto" w:before="60" w:after="0"/>
+        <w:t>• Assisted in developing dashboards using Excel and SQL for real-time supply chain performance monitoring.</w:t>
+      </w:r>
+    </w:p>
+    <w:p>
+      <w:pPr>
+        <w:spacing w:before="60" w:after="0" w:line="240" w:lineRule="auto"/>
         <w:ind w:left="360" w:hanging="216"/>
       </w:pPr>
       <w:r>
         <w:rPr>
           <w:sz w:val="20"/>
         </w:rPr>
-        <w:t>• Demonstrated leadership by acting as a spokesman, guiding event procedures effectively.</w:t>
+        <w:t>• Learned and applied pharmaceutical compliance and process improvement principles, enhancing analytical and organizational skills.</w:t>
       </w:r>
     </w:p>
     <w:p>
@@ -775,7 +811,7 @@
         <mc:AlternateContent>
           <mc:Choice Requires="wps">
             <w:drawing>
-              <wp:anchor distT="0" distB="0" distL="114300" distR="114300" simplePos="0" relativeHeight="251661312" behindDoc="0" locked="0" layoutInCell="1" allowOverlap="1" wp14:anchorId="3A412875" wp14:editId="70B9D4C3">
+              <wp:anchor distT="0" distB="0" distL="114300" distR="114300" simplePos="0" relativeHeight="251661312" behindDoc="0" locked="0" layoutInCell="1" allowOverlap="1" wp14:anchorId="3D795F4D" wp14:editId="7449F379">
                 <wp:simplePos x="0" y="0"/>
                 <wp:positionH relativeFrom="column">
                   <wp:posOffset>807720</wp:posOffset>
@@ -851,7 +887,7 @@
     <w:p>
       <w:pPr>
         <w:tabs>
-          <w:tab w:pos="9360" w:val="right"/>
+          <w:tab w:val="right" w:pos="9360"/>
         </w:tabs>
         <w:spacing w:before="60" w:after="0" w:line="240" w:lineRule="auto"/>
         <w:rPr>
@@ -870,208 +906,138 @@
           <w:b/>
           <w:sz w:val="20"/>
         </w:rPr>
-        <w:t>❖ Self-Checkout Machine Software (Java)</w:t>
+        <w:t>❖ SceneBook: Multi-Theatre Aggregation &amp; Ticketing Platform</w:t>
       </w:r>
       <w:r>
         <w:rPr>
           <w:sz w:val="20"/>
         </w:rPr>
         <w:tab/>
-        <w:t>Sep 2023 – Dec 2023</w:t>
-      </w:r>
-    </w:p>
-    <w:p>
-      <w:pPr>
-        <w:spacing w:line="240" w:lineRule="auto" w:before="60" w:after="0"/>
+        <w:t>Jan 2025 – Apr 2025</w:t>
+      </w:r>
+    </w:p>
+    <w:p>
+      <w:pPr>
+        <w:spacing w:before="60" w:after="0" w:line="240" w:lineRule="auto"/>
       </w:pPr>
       <w:r>
         <w:rPr>
           <w:i/>
           <w:sz w:val="20"/>
         </w:rPr>
-        <w:t>Java</w:t>
-      </w:r>
-    </w:p>
-    <w:p>
-      <w:pPr>
-        <w:spacing w:line="240" w:lineRule="auto" w:before="60" w:after="0"/>
+        <w:t>PostgreSQL, Node.js, React</w:t>
+      </w:r>
+    </w:p>
+    <w:p>
+      <w:pPr>
+        <w:spacing w:before="60" w:after="0" w:line="240" w:lineRule="auto"/>
         <w:ind w:left="360" w:hanging="216"/>
       </w:pPr>
       <w:r>
         <w:rPr>
           <w:sz w:val="20"/>
         </w:rPr>
-        <w:t>• Collaborated with a team of 20 to design and develop user-friendly software for self-checkout systems.</w:t>
-      </w:r>
-    </w:p>
-    <w:p>
-      <w:pPr>
-        <w:spacing w:line="240" w:lineRule="auto" w:before="60" w:after="0"/>
+        <w:t>• Built a full-stack platform enhancing user experience via unified movie listings, showtimes, and booking flows.</w:t>
+      </w:r>
+    </w:p>
+    <w:p>
+      <w:pPr>
+        <w:spacing w:before="60" w:after="0" w:line="240" w:lineRule="auto"/>
         <w:ind w:left="360" w:hanging="216"/>
       </w:pPr>
       <w:r>
         <w:rPr>
           <w:sz w:val="20"/>
         </w:rPr>
-        <w:t>• Focused on efficient transaction handling and integrated real-world use case functionalities.</w:t>
-      </w:r>
-    </w:p>
-    <w:p>
-      <w:pPr>
-        <w:spacing w:line="240" w:lineRule="auto" w:before="60" w:after="0"/>
+        <w:t>• Designed a scalable PostgreSQL database schema, facilitating multi-theatre management and seamless admin functionality.</w:t>
+      </w:r>
+    </w:p>
+    <w:p>
+      <w:pPr>
+        <w:spacing w:before="60" w:after="0" w:line="240" w:lineRule="auto"/>
         <w:ind w:left="360" w:hanging="216"/>
       </w:pPr>
       <w:r>
         <w:rPr>
           <w:sz w:val="20"/>
         </w:rPr>
-        <w:t>• Contributed to interface design improvements that enhanced customer experience.</w:t>
+        <w:t>• Engineered intuitive frontend features with React, achieving robust connectivity and user engagement.</w:t>
       </w:r>
     </w:p>
     <w:p>
       <w:pPr>
         <w:tabs>
-          <w:tab w:pos="9360" w:val="right"/>
+          <w:tab w:val="right" w:pos="9360"/>
         </w:tabs>
-        <w:spacing w:line="240" w:lineRule="auto" w:before="60" w:after="0"/>
+        <w:spacing w:before="60" w:after="0" w:line="240" w:lineRule="auto"/>
       </w:pPr>
       <w:r>
         <w:rPr>
           <w:b/>
           <w:sz w:val="20"/>
         </w:rPr>
-        <w:t>❖ Educational Assessment Web App (JS, CSS, HTML)</w:t>
+        <w:t>❖ EventEcho – Full-Stack Event Management Web Application</w:t>
       </w:r>
       <w:r>
         <w:rPr>
           <w:sz w:val="20"/>
         </w:rPr>
         <w:tab/>
-        <w:t>Jan 2024 – Apr 2024</w:t>
-      </w:r>
-    </w:p>
-    <w:p>
-      <w:pPr>
-        <w:spacing w:line="240" w:lineRule="auto" w:before="60" w:after="0"/>
+        <w:t>Sep 2024 – Dec 2024</w:t>
+      </w:r>
+    </w:p>
+    <w:p>
+      <w:pPr>
+        <w:spacing w:before="60" w:after="0" w:line="240" w:lineRule="auto"/>
       </w:pPr>
       <w:r>
         <w:rPr>
           <w:i/>
           <w:sz w:val="20"/>
         </w:rPr>
-        <w:t>JavaScript, CSS, HTML</w:t>
-      </w:r>
-    </w:p>
-    <w:p>
-      <w:pPr>
-        <w:spacing w:line="240" w:lineRule="auto" w:before="60" w:after="0"/>
+        <w:t>Node.js, React, JWT, PostgreSQL, Docker</w:t>
+      </w:r>
+    </w:p>
+    <w:p>
+      <w:pPr>
+        <w:spacing w:before="60" w:after="0" w:line="240" w:lineRule="auto"/>
         <w:ind w:left="360" w:hanging="216"/>
       </w:pPr>
       <w:r>
         <w:rPr>
           <w:sz w:val="20"/>
         </w:rPr>
-        <w:t>• Developed a dynamic web application with a team of 5 for creating educational assessments with real-time feedback.</w:t>
-      </w:r>
-    </w:p>
-    <w:p>
-      <w:pPr>
-        <w:spacing w:line="240" w:lineRule="auto" w:before="60" w:after="0"/>
+        <w:t>• Implemented token-based authentication securing user login and admin access with least-privilege principles.</w:t>
+      </w:r>
+    </w:p>
+    <w:p>
+      <w:pPr>
+        <w:spacing w:before="60" w:after="0" w:line="240" w:lineRule="auto"/>
         <w:ind w:left="360" w:hanging="216"/>
       </w:pPr>
       <w:r>
         <w:rPr>
           <w:sz w:val="20"/>
         </w:rPr>
-        <w:t>• Implemented features to randomly generate questions and provide immediate grading.</w:t>
-      </w:r>
-    </w:p>
-    <w:p>
-      <w:pPr>
-        <w:spacing w:line="240" w:lineRule="auto" w:before="60" w:after="0"/>
+        <w:t>• Developed RESTful APIs supporting event registration, user management, and real-time data transactions.</w:t>
+      </w:r>
+    </w:p>
+    <w:p>
+      <w:pPr>
+        <w:spacing w:before="60" w:after="0" w:line="240" w:lineRule="auto"/>
         <w:ind w:left="360" w:hanging="216"/>
       </w:pPr>
       <w:r>
         <w:rPr>
           <w:sz w:val="20"/>
         </w:rPr>
-        <w:t>• Prioritized user-friendly navigation and engaging test experiences.</w:t>
-      </w:r>
-    </w:p>
-    <w:p>
-      <w:pPr>
-        <w:tabs>
-          <w:tab w:pos="9360" w:val="right"/>
-        </w:tabs>
-        <w:spacing w:line="240" w:lineRule="auto" w:before="60" w:after="0"/>
-      </w:pPr>
-      <w:r>
-        <w:rPr>
-          <w:b/>
-          <w:sz w:val="20"/>
-        </w:rPr>
-        <w:t>❖ Full-stack Financial Assistant | Hackathon Project</w:t>
-      </w:r>
-      <w:r>
-        <w:rPr>
-          <w:sz w:val="20"/>
-        </w:rPr>
-        <w:tab/>
-        <w:t>Feb 2024</w:t>
-      </w:r>
-    </w:p>
-    <w:p>
-      <w:pPr>
-        <w:spacing w:line="240" w:lineRule="auto" w:before="60" w:after="0"/>
-      </w:pPr>
-      <w:r>
-        <w:rPr>
-          <w:i/>
-          <w:sz w:val="20"/>
-        </w:rPr>
-        <w:t>Node, React, JS</w:t>
-      </w:r>
-    </w:p>
-    <w:p>
-      <w:pPr>
-        <w:spacing w:line="240" w:lineRule="auto" w:before="60" w:after="0"/>
-        <w:ind w:left="360" w:hanging="216"/>
-      </w:pPr>
-      <w:r>
-        <w:rPr>
-          <w:sz w:val="20"/>
-        </w:rPr>
-        <w:t>• Led a team to develop a full-stack AI-based financial assistant using ChatGPT’s API for real-time insights.</w:t>
-      </w:r>
-    </w:p>
-    <w:p>
-      <w:pPr>
-        <w:spacing w:line="240" w:lineRule="auto" w:before="60" w:after="0"/>
-        <w:ind w:left="360" w:hanging="216"/>
-      </w:pPr>
-      <w:r>
-        <w:rPr>
-          <w:sz w:val="20"/>
-        </w:rPr>
-        <w:t>• Coordinated seamless deployment within a 24-hour hackathon timeframe.</w:t>
-      </w:r>
-    </w:p>
-    <w:p>
-      <w:pPr>
-        <w:spacing w:line="240" w:lineRule="auto" w:before="60" w:after="0"/>
-        <w:ind w:left="360" w:hanging="216"/>
-      </w:pPr>
-      <w:r>
-        <w:rPr>
-          <w:sz w:val="20"/>
-        </w:rPr>
-        <w:t>• Demonstrated strong team collaboration and project management under time constraints.</w:t>
+        <w:t>• Integrated cloud services for scalable event hosting and user data management.</w:t>
       </w:r>
     </w:p>
     <w:p/>
     <w:sectPr>
       <w:pgSz w:w="12240" w:h="15840"/>
-      <w:pgMar w:top="1077" w:right="1077" w:bottom="1077" w:left="1077" w:header="709" w:footer="709" w:gutter="0"/>
+      <w:pgMar w:top="851" w:right="1077" w:bottom="567" w:left="1077" w:header="709" w:footer="709" w:gutter="0"/>
       <w:pgNumType w:start="1"/>
       <w:cols w:space="720"/>
       <w:docGrid w:linePitch="299"/>

</xml_diff>